<commit_message>
Update Dev Blog Links
</commit_message>
<xml_diff>
--- a/Docs/Submission/FossilClock_DevelopmentBlog.docx
+++ b/Docs/Submission/FossilClock_DevelopmentBlog.docx
@@ -7,12 +7,7 @@
         <w:pStyle w:val="Heading1"/>
       </w:pPr>
       <w:r>
-        <w:t>Dev</w:t>
-      </w:r>
-      <w:bookmarkStart w:id="0" w:name="_GoBack"/>
-      <w:bookmarkEnd w:id="0"/>
-      <w:r>
-        <w:t>elopment Blog</w:t>
+        <w:t>Development Blog</w:t>
       </w:r>
     </w:p>
     <w:p>
@@ -139,7 +134,12 @@
       </w:r>
       <w:proofErr w:type="gramEnd"/>
       <w:r>
-        <w:t xml:space="preserve"> agile production environment. All the work that we have done can be found under ‘Boards/Assignment Development/Closed’ and future features that we intended to include (or bugs to fix) under ‘Boards/Future Features’. </w:t>
+        <w:t xml:space="preserve"> agile production environment. All the work that we have done can be found </w:t>
+      </w:r>
+      <w:bookmarkStart w:id="0" w:name="_GoBack"/>
+      <w:bookmarkEnd w:id="0"/>
+      <w:r>
+        <w:t xml:space="preserve">under ‘Boards/Assignment Development/Closed’ and future features that we intended to include (or bugs to fix) under ‘Boards/Future Features’. </w:t>
       </w:r>
     </w:p>
     <w:p>
@@ -190,10 +190,33 @@
         <w:t>This submission contains a video which includes a presentation and gameplay videos (one from the Player Perspective and one with lighting to demonstrate mechanics)</w:t>
       </w:r>
     </w:p>
+    <w:p>
+      <w:pPr>
+        <w:pStyle w:val="Heading1"/>
+      </w:pPr>
+      <w:r>
+        <w:t>Presentation</w:t>
+      </w:r>
+    </w:p>
+    <w:p>
+      <w:r>
+        <w:t xml:space="preserve">The final PowerPoint presentation can be found here: </w:t>
+      </w:r>
+      <w:hyperlink r:id="rId12" w:history="1">
+        <w:r>
+          <w:rPr>
+            <w:rStyle w:val="Hyperlink"/>
+          </w:rPr>
+          <w:t>https://docs.google.com/presentation/d/1rKo4CWzPALQNao6Q9ZEcKFsMFC4YAACKUYJWhSdqxw0/edit?usp=sharing</w:t>
+        </w:r>
+      </w:hyperlink>
+    </w:p>
+    <w:p/>
+    <w:p/>
     <w:p/>
     <w:p/>
     <w:sectPr>
-      <w:headerReference w:type="default" r:id="rId12"/>
+      <w:headerReference w:type="default" r:id="rId13"/>
       <w:pgSz w:w="11906" w:h="16838"/>
       <w:pgMar w:top="1440" w:right="1440" w:bottom="1440" w:left="1440" w:header="708" w:footer="708" w:gutter="0"/>
       <w:cols w:space="708"/>
@@ -389,6 +412,7 @@
     <w:lsdException w:name="HTML Sample" w:semiHidden="1" w:unhideWhenUsed="1"/>
     <w:lsdException w:name="HTML Typewriter" w:semiHidden="1" w:unhideWhenUsed="1"/>
     <w:lsdException w:name="HTML Variable" w:semiHidden="1" w:unhideWhenUsed="1"/>
+    <w:lsdException w:name="Normal Table" w:semiHidden="1" w:unhideWhenUsed="1"/>
     <w:lsdException w:name="annotation subject" w:semiHidden="1" w:unhideWhenUsed="1"/>
     <w:lsdException w:name="No List" w:semiHidden="1" w:unhideWhenUsed="1"/>
     <w:lsdException w:name="Outline List 1" w:semiHidden="1" w:unhideWhenUsed="1"/>
@@ -434,9 +458,11 @@
     <w:lsdException w:name="Table Subtle 1" w:semiHidden="1" w:unhideWhenUsed="1"/>
     <w:lsdException w:name="Table Subtle 2" w:semiHidden="1" w:unhideWhenUsed="1"/>
     <w:lsdException w:name="Table Web 1" w:semiHidden="1" w:unhideWhenUsed="1"/>
+    <w:lsdException w:name="Table Web 2" w:semiHidden="1" w:unhideWhenUsed="1"/>
     <w:lsdException w:name="Table Web 3" w:semiHidden="1" w:unhideWhenUsed="1"/>
     <w:lsdException w:name="Balloon Text" w:semiHidden="1" w:unhideWhenUsed="1"/>
     <w:lsdException w:name="Table Grid" w:uiPriority="39"/>
+    <w:lsdException w:name="Table Theme" w:semiHidden="1" w:unhideWhenUsed="1"/>
     <w:lsdException w:name="Placeholder Text" w:semiHidden="1"/>
     <w:lsdException w:name="No Spacing" w:uiPriority="1" w:qFormat="1"/>
     <w:lsdException w:name="Light Shading" w:uiPriority="60"/>

</xml_diff>